<commit_message>
Complete Classes Design Doc
</commit_message>
<xml_diff>
--- a/Classes Design.docx
+++ b/Classes Design.docx
@@ -184,6 +184,9 @@
       <w:r>
         <w:t>Large bonus to attack</w:t>
       </w:r>
+      <w:r>
+        <w:t xml:space="preserve">  negative to defense lasts 1 round</w:t>
+      </w:r>
     </w:p>
     <w:p>
       <w:pPr>
@@ -225,6 +228,23 @@
           <w:numId w:val="1"/>
         </w:numPr>
       </w:pPr>
+      <w:proofErr w:type="spellStart"/>
+      <w:r>
+        <w:t>KnockBack</w:t>
+      </w:r>
+      <w:proofErr w:type="spellEnd"/>
+    </w:p>
+    <w:p>
+      <w:pPr>
+        <w:pStyle w:val="NoSpacing"/>
+        <w:numPr>
+          <w:ilvl w:val="4"/>
+          <w:numId w:val="1"/>
+        </w:numPr>
+      </w:pPr>
+      <w:r>
+        <w:t>Pushes attacked Monster back one block</w:t>
+      </w:r>
     </w:p>
     <w:p>
       <w:pPr>
@@ -278,10 +298,61 @@
       <w:pPr>
         <w:pStyle w:val="NoSpacing"/>
         <w:numPr>
-          <w:ilvl w:val="3"/>
-          <w:numId w:val="1"/>
-        </w:numPr>
-      </w:pPr>
+          <w:ilvl w:val="4"/>
+          <w:numId w:val="1"/>
+        </w:numPr>
+      </w:pPr>
+      <w:r>
+        <w:t>Boosts attack</w:t>
+      </w:r>
+    </w:p>
+    <w:p>
+      <w:pPr>
+        <w:pStyle w:val="NoSpacing"/>
+        <w:numPr>
+          <w:ilvl w:val="3"/>
+          <w:numId w:val="1"/>
+        </w:numPr>
+      </w:pPr>
+      <w:r>
+        <w:t>Stun</w:t>
+      </w:r>
+    </w:p>
+    <w:p>
+      <w:pPr>
+        <w:pStyle w:val="NoSpacing"/>
+        <w:numPr>
+          <w:ilvl w:val="4"/>
+          <w:numId w:val="1"/>
+        </w:numPr>
+      </w:pPr>
+      <w:r>
+        <w:t>Stuns one monster for 1 round</w:t>
+      </w:r>
+    </w:p>
+    <w:p>
+      <w:pPr>
+        <w:pStyle w:val="NoSpacing"/>
+        <w:numPr>
+          <w:ilvl w:val="3"/>
+          <w:numId w:val="1"/>
+        </w:numPr>
+      </w:pPr>
+      <w:r>
+        <w:t>Roundhouse</w:t>
+      </w:r>
+    </w:p>
+    <w:p>
+      <w:pPr>
+        <w:pStyle w:val="NoSpacing"/>
+        <w:numPr>
+          <w:ilvl w:val="4"/>
+          <w:numId w:val="1"/>
+        </w:numPr>
+      </w:pPr>
+      <w:r>
+        <w:t>Kicks monsters within one block around Monk</w:t>
+      </w:r>
     </w:p>
     <w:p>
       <w:pPr>
@@ -316,7 +387,10 @@
         </w:numPr>
       </w:pPr>
       <w:r>
-        <w:t>Heals another player within one square of Paladin</w:t>
+        <w:t xml:space="preserve">Heals another player </w:t>
+      </w:r>
+      <w:r>
+        <w:t>within one square of Paladin</w:t>
       </w:r>
     </w:p>
     <w:p>
@@ -387,6 +461,93 @@
           <w:numId w:val="1"/>
         </w:numPr>
       </w:pPr>
+      <w:r>
+        <w:t>Shield Bash</w:t>
+      </w:r>
+    </w:p>
+    <w:p>
+      <w:pPr>
+        <w:pStyle w:val="NoSpacing"/>
+        <w:numPr>
+          <w:ilvl w:val="4"/>
+          <w:numId w:val="1"/>
+        </w:numPr>
+      </w:pPr>
+      <w:r>
+        <w:t>Stuns Monster and does damage</w:t>
+      </w:r>
+    </w:p>
+    <w:p>
+      <w:pPr>
+        <w:pStyle w:val="NoSpacing"/>
+        <w:numPr>
+          <w:ilvl w:val="3"/>
+          <w:numId w:val="1"/>
+        </w:numPr>
+      </w:pPr>
+      <w:r>
+        <w:t>Tactical Strike</w:t>
+      </w:r>
+    </w:p>
+    <w:p>
+      <w:pPr>
+        <w:pStyle w:val="NoSpacing"/>
+        <w:numPr>
+          <w:ilvl w:val="4"/>
+          <w:numId w:val="1"/>
+        </w:numPr>
+      </w:pPr>
+      <w:r>
+        <w:t>Boost to damage</w:t>
+      </w:r>
+    </w:p>
+    <w:p>
+      <w:pPr>
+        <w:pStyle w:val="NoSpacing"/>
+        <w:numPr>
+          <w:ilvl w:val="3"/>
+          <w:numId w:val="1"/>
+        </w:numPr>
+      </w:pPr>
+      <w:r>
+        <w:t>Power attack</w:t>
+      </w:r>
+    </w:p>
+    <w:p>
+      <w:pPr>
+        <w:pStyle w:val="NoSpacing"/>
+        <w:numPr>
+          <w:ilvl w:val="4"/>
+          <w:numId w:val="1"/>
+        </w:numPr>
+      </w:pPr>
+      <w:r>
+        <w:t>Large boost to damage negative to defense</w:t>
+      </w:r>
+    </w:p>
+    <w:p>
+      <w:pPr>
+        <w:pStyle w:val="NoSpacing"/>
+        <w:numPr>
+          <w:ilvl w:val="3"/>
+          <w:numId w:val="1"/>
+        </w:numPr>
+      </w:pPr>
+      <w:r>
+        <w:t xml:space="preserve">Rally </w:t>
+      </w:r>
+    </w:p>
+    <w:p>
+      <w:pPr>
+        <w:pStyle w:val="NoSpacing"/>
+        <w:numPr>
+          <w:ilvl w:val="4"/>
+          <w:numId w:val="1"/>
+        </w:numPr>
+      </w:pPr>
+      <w:r>
+        <w:t>Boost to damage of any other player within 4 blocks</w:t>
+      </w:r>
     </w:p>
     <w:p>
       <w:pPr>
@@ -421,6 +582,7 @@
         </w:numPr>
       </w:pPr>
       <w:r>
+        <w:lastRenderedPageBreak/>
         <w:t>Fireball</w:t>
       </w:r>
     </w:p>
@@ -488,10 +650,81 @@
       <w:pPr>
         <w:pStyle w:val="NoSpacing"/>
         <w:numPr>
-          <w:ilvl w:val="3"/>
-          <w:numId w:val="1"/>
-        </w:numPr>
-      </w:pPr>
+          <w:ilvl w:val="4"/>
+          <w:numId w:val="1"/>
+        </w:numPr>
+      </w:pPr>
+      <w:r>
+        <w:t>Traps monster for 1 round</w:t>
+      </w:r>
+    </w:p>
+    <w:p>
+      <w:pPr>
+        <w:pStyle w:val="NoSpacing"/>
+        <w:numPr>
+          <w:ilvl w:val="3"/>
+          <w:numId w:val="1"/>
+        </w:numPr>
+      </w:pPr>
+      <w:r>
+        <w:t>Summon something</w:t>
+      </w:r>
+    </w:p>
+    <w:p>
+      <w:pPr>
+        <w:pStyle w:val="NoSpacing"/>
+        <w:numPr>
+          <w:ilvl w:val="3"/>
+          <w:numId w:val="1"/>
+        </w:numPr>
+      </w:pPr>
+      <w:r>
+        <w:t xml:space="preserve">Natures touch </w:t>
+      </w:r>
+    </w:p>
+    <w:p>
+      <w:pPr>
+        <w:pStyle w:val="NoSpacing"/>
+        <w:numPr>
+          <w:ilvl w:val="4"/>
+          <w:numId w:val="1"/>
+        </w:numPr>
+      </w:pPr>
+      <w:r>
+        <w:t>Heals self or another player next to druid</w:t>
+      </w:r>
+    </w:p>
+    <w:p>
+      <w:pPr>
+        <w:pStyle w:val="NoSpacing"/>
+        <w:numPr>
+          <w:ilvl w:val="3"/>
+          <w:numId w:val="1"/>
+        </w:numPr>
+      </w:pPr>
+      <w:r>
+        <w:t>Wild Shape</w:t>
+      </w:r>
+    </w:p>
+    <w:p>
+      <w:pPr>
+        <w:pStyle w:val="NoSpacing"/>
+        <w:numPr>
+          <w:ilvl w:val="4"/>
+          <w:numId w:val="1"/>
+        </w:numPr>
+      </w:pPr>
+      <w:r>
+        <w:t xml:space="preserve">Turn into </w:t>
+      </w:r>
+      <w:proofErr w:type="spellStart"/>
+      <w:r>
+        <w:t>Ent</w:t>
+      </w:r>
+      <w:proofErr w:type="spellEnd"/>
+      <w:r>
+        <w:t xml:space="preserve"> becomes Rooted but attack and defense boosted by 50% for 2 rounds, limit one per match</w:t>
+      </w:r>
     </w:p>
     <w:p>
       <w:pPr>
@@ -536,10 +769,64 @@
       <w:pPr>
         <w:pStyle w:val="NoSpacing"/>
         <w:numPr>
-          <w:ilvl w:val="3"/>
-          <w:numId w:val="1"/>
-        </w:numPr>
-      </w:pPr>
+          <w:ilvl w:val="4"/>
+          <w:numId w:val="1"/>
+        </w:numPr>
+      </w:pPr>
+      <w:r>
+        <w:t>ranged attack</w:t>
+      </w:r>
+      <w:r>
+        <w:t xml:space="preserve"> </w:t>
+      </w:r>
+    </w:p>
+    <w:p>
+      <w:pPr>
+        <w:pStyle w:val="NoSpacing"/>
+        <w:numPr>
+          <w:ilvl w:val="3"/>
+          <w:numId w:val="1"/>
+        </w:numPr>
+      </w:pPr>
+      <w:r>
+        <w:t>Fear</w:t>
+      </w:r>
+    </w:p>
+    <w:p>
+      <w:pPr>
+        <w:pStyle w:val="NoSpacing"/>
+        <w:numPr>
+          <w:ilvl w:val="4"/>
+          <w:numId w:val="1"/>
+        </w:numPr>
+      </w:pPr>
+      <w:r>
+        <w:t>Monster is unable to move for 2 rounds</w:t>
+      </w:r>
+    </w:p>
+    <w:p>
+      <w:pPr>
+        <w:pStyle w:val="NoSpacing"/>
+        <w:numPr>
+          <w:ilvl w:val="3"/>
+          <w:numId w:val="1"/>
+        </w:numPr>
+      </w:pPr>
+      <w:r>
+        <w:t>Drain Life</w:t>
+      </w:r>
+    </w:p>
+    <w:p>
+      <w:pPr>
+        <w:pStyle w:val="NoSpacing"/>
+        <w:numPr>
+          <w:ilvl w:val="4"/>
+          <w:numId w:val="1"/>
+        </w:numPr>
+      </w:pPr>
+      <w:r>
+        <w:t>Get  1% health for damage dealt</w:t>
+      </w:r>
     </w:p>
     <w:p>
       <w:pPr>
@@ -567,44 +854,598 @@
         </w:numPr>
       </w:pPr>
       <w:r>
+        <w:t>Fire blast</w:t>
+      </w:r>
+    </w:p>
+    <w:p>
+      <w:pPr>
+        <w:pStyle w:val="NoSpacing"/>
+        <w:numPr>
+          <w:ilvl w:val="4"/>
+          <w:numId w:val="1"/>
+        </w:numPr>
+      </w:pPr>
+      <w:r>
+        <w:t>Long range normal damage attack</w:t>
+      </w:r>
+    </w:p>
+    <w:p>
+      <w:pPr>
+        <w:pStyle w:val="NoSpacing"/>
+        <w:numPr>
+          <w:ilvl w:val="3"/>
+          <w:numId w:val="1"/>
+        </w:numPr>
+      </w:pPr>
+      <w:r>
+        <w:t>Blaze</w:t>
+      </w:r>
+    </w:p>
+    <w:p>
+      <w:pPr>
+        <w:pStyle w:val="NoSpacing"/>
+        <w:numPr>
+          <w:ilvl w:val="4"/>
+          <w:numId w:val="1"/>
+        </w:numPr>
+      </w:pPr>
+      <w:r>
+        <w:t xml:space="preserve">Cone of fire that damages any one 2 blocks </w:t>
+      </w:r>
+      <w:proofErr w:type="spellStart"/>
+      <w:r>
+        <w:t>infront</w:t>
+      </w:r>
+      <w:proofErr w:type="spellEnd"/>
+      <w:r>
+        <w:t xml:space="preserve"> of </w:t>
+      </w:r>
+      <w:proofErr w:type="spellStart"/>
+      <w:r>
+        <w:t>pyro</w:t>
+      </w:r>
+      <w:proofErr w:type="spellEnd"/>
+    </w:p>
+    <w:p>
+      <w:pPr>
+        <w:pStyle w:val="NoSpacing"/>
+        <w:numPr>
+          <w:ilvl w:val="3"/>
+          <w:numId w:val="1"/>
+        </w:numPr>
+      </w:pPr>
+      <w:r>
+        <w:t>Incinerate</w:t>
+      </w:r>
+    </w:p>
+    <w:p>
+      <w:pPr>
+        <w:pStyle w:val="NoSpacing"/>
+        <w:numPr>
+          <w:ilvl w:val="4"/>
+          <w:numId w:val="1"/>
+        </w:numPr>
+      </w:pPr>
+      <w:r>
+        <w:t>Large damage attack short range</w:t>
+      </w:r>
+    </w:p>
+    <w:p>
+      <w:pPr>
+        <w:pStyle w:val="NoSpacing"/>
+        <w:numPr>
+          <w:ilvl w:val="3"/>
+          <w:numId w:val="1"/>
+        </w:numPr>
+      </w:pPr>
+      <w:r>
+        <w:t>Mind fire</w:t>
+      </w:r>
+    </w:p>
+    <w:p>
+      <w:pPr>
+        <w:pStyle w:val="NoSpacing"/>
+        <w:numPr>
+          <w:ilvl w:val="4"/>
+          <w:numId w:val="1"/>
+        </w:numPr>
+      </w:pPr>
+      <w:r>
+        <w:t xml:space="preserve">Damages monster and causes them to go </w:t>
+      </w:r>
+      <w:proofErr w:type="spellStart"/>
+      <w:r>
+        <w:t>ape</w:t>
+      </w:r>
+      <w:r>
+        <w:t>shit</w:t>
+      </w:r>
+      <w:proofErr w:type="spellEnd"/>
+      <w:r>
+        <w:t xml:space="preserve"> on anything near it for 1 round</w:t>
+      </w:r>
+    </w:p>
+    <w:p>
+      <w:pPr>
+        <w:pStyle w:val="NoSpacing"/>
+        <w:numPr>
+          <w:ilvl w:val="1"/>
+          <w:numId w:val="1"/>
+        </w:numPr>
+      </w:pPr>
+      <w:r>
+        <w:t xml:space="preserve">Healer uses </w:t>
+      </w:r>
+      <w:proofErr w:type="spellStart"/>
+      <w:r>
+        <w:t>Int</w:t>
+      </w:r>
+      <w:proofErr w:type="spellEnd"/>
+    </w:p>
+    <w:p>
+      <w:pPr>
+        <w:pStyle w:val="NoSpacing"/>
+        <w:numPr>
+          <w:ilvl w:val="2"/>
+          <w:numId w:val="1"/>
+        </w:numPr>
+      </w:pPr>
+      <w:r>
+        <w:t>Cleric</w:t>
+      </w:r>
+    </w:p>
+    <w:p>
+      <w:pPr>
+        <w:pStyle w:val="NoSpacing"/>
+        <w:numPr>
+          <w:ilvl w:val="3"/>
+          <w:numId w:val="1"/>
+        </w:numPr>
+      </w:pPr>
+      <w:r>
+        <w:t>Divine Intervention</w:t>
+      </w:r>
+    </w:p>
+    <w:p>
+      <w:pPr>
+        <w:pStyle w:val="NoSpacing"/>
+        <w:numPr>
+          <w:ilvl w:val="4"/>
+          <w:numId w:val="1"/>
+        </w:numPr>
+      </w:pPr>
+      <w:r>
+        <w:t xml:space="preserve">Heals all characters to full health, kills one monster, </w:t>
+      </w:r>
+      <w:r>
+        <w:t>damages all monsters</w:t>
+      </w:r>
+    </w:p>
+    <w:p>
+      <w:pPr>
+        <w:pStyle w:val="NoSpacing"/>
+        <w:numPr>
+          <w:ilvl w:val="3"/>
+          <w:numId w:val="1"/>
+        </w:numPr>
+      </w:pPr>
+      <w:r>
+        <w:t>Prayer</w:t>
+      </w:r>
+    </w:p>
+    <w:p>
+      <w:pPr>
+        <w:pStyle w:val="NoSpacing"/>
+        <w:numPr>
+          <w:ilvl w:val="4"/>
+          <w:numId w:val="1"/>
+        </w:numPr>
+      </w:pPr>
+      <w:r>
+        <w:t>Heals target for medium amount</w:t>
+      </w:r>
+    </w:p>
+    <w:p>
+      <w:pPr>
+        <w:pStyle w:val="NoSpacing"/>
+        <w:numPr>
+          <w:ilvl w:val="3"/>
+          <w:numId w:val="1"/>
+        </w:numPr>
+      </w:pPr>
+      <w:r>
+        <w:t xml:space="preserve"> Holy Bash</w:t>
+      </w:r>
+    </w:p>
+    <w:p>
+      <w:pPr>
+        <w:pStyle w:val="NoSpacing"/>
+        <w:numPr>
+          <w:ilvl w:val="4"/>
+          <w:numId w:val="1"/>
+        </w:numPr>
+      </w:pPr>
+      <w:r>
+        <w:t>Strong Melee Attack with Mace</w:t>
+      </w:r>
+    </w:p>
+    <w:p>
+      <w:pPr>
+        <w:pStyle w:val="NoSpacing"/>
+        <w:numPr>
+          <w:ilvl w:val="3"/>
+          <w:numId w:val="1"/>
+        </w:numPr>
+      </w:pPr>
+      <w:r>
+        <w:t>Holy aura</w:t>
+      </w:r>
+    </w:p>
+    <w:p>
+      <w:pPr>
+        <w:pStyle w:val="NoSpacing"/>
+        <w:numPr>
+          <w:ilvl w:val="4"/>
+          <w:numId w:val="1"/>
+        </w:numPr>
+      </w:pPr>
+      <w:r>
+        <w:t>All players within 6 blocks get +25% to defense</w:t>
+      </w:r>
+    </w:p>
+    <w:p>
+      <w:pPr>
+        <w:pStyle w:val="NoSpacing"/>
+        <w:numPr>
+          <w:ilvl w:val="2"/>
+          <w:numId w:val="1"/>
+        </w:numPr>
+      </w:pPr>
+      <w:r>
+        <w:t>P</w:t>
+      </w:r>
+      <w:r>
+        <w:t>riest</w:t>
+      </w:r>
+      <w:r>
+        <w:t xml:space="preserve"> uses </w:t>
+      </w:r>
+    </w:p>
+    <w:p>
+      <w:pPr>
+        <w:pStyle w:val="NoSpacing"/>
+        <w:numPr>
+          <w:ilvl w:val="3"/>
+          <w:numId w:val="1"/>
+        </w:numPr>
+      </w:pPr>
+      <w:r>
+        <w:t>Heal Target</w:t>
+      </w:r>
+    </w:p>
+    <w:p>
+      <w:pPr>
+        <w:pStyle w:val="NoSpacing"/>
+        <w:numPr>
+          <w:ilvl w:val="4"/>
+          <w:numId w:val="1"/>
+        </w:numPr>
+      </w:pPr>
+      <w:r>
+        <w:t>Heals single target</w:t>
+      </w:r>
+    </w:p>
+    <w:p>
+      <w:pPr>
+        <w:pStyle w:val="NoSpacing"/>
+        <w:numPr>
+          <w:ilvl w:val="3"/>
+          <w:numId w:val="1"/>
+        </w:numPr>
+      </w:pPr>
+      <w:r>
+        <w:t>Heal all</w:t>
+      </w:r>
+    </w:p>
+    <w:p>
+      <w:pPr>
+        <w:pStyle w:val="NoSpacing"/>
+        <w:numPr>
+          <w:ilvl w:val="4"/>
+          <w:numId w:val="1"/>
+        </w:numPr>
+      </w:pPr>
+      <w:r>
+        <w:t xml:space="preserve">Heals all players within 8 blocks </w:t>
+      </w:r>
+    </w:p>
+    <w:p>
+      <w:pPr>
+        <w:pStyle w:val="NoSpacing"/>
+        <w:numPr>
+          <w:ilvl w:val="3"/>
+          <w:numId w:val="1"/>
+        </w:numPr>
+      </w:pPr>
+      <w:r>
         <w:lastRenderedPageBreak/>
-        <w:t>Fire blast</w:t>
-      </w:r>
-    </w:p>
-    <w:p>
-      <w:pPr>
-        <w:pStyle w:val="NoSpacing"/>
-        <w:numPr>
-          <w:ilvl w:val="3"/>
-          <w:numId w:val="1"/>
-        </w:numPr>
-      </w:pPr>
-      <w:r>
-        <w:t>Blaze</w:t>
-      </w:r>
-    </w:p>
-    <w:p>
-      <w:pPr>
-        <w:pStyle w:val="NoSpacing"/>
-        <w:numPr>
-          <w:ilvl w:val="3"/>
-          <w:numId w:val="1"/>
-        </w:numPr>
-      </w:pPr>
-      <w:r>
-        <w:t>Incinerate</w:t>
-      </w:r>
-    </w:p>
-    <w:p>
-      <w:pPr>
-        <w:pStyle w:val="NoSpacing"/>
-        <w:numPr>
-          <w:ilvl w:val="3"/>
-          <w:numId w:val="1"/>
-        </w:numPr>
-      </w:pPr>
-      <w:r>
-        <w:t>Mind fire</w:t>
+        <w:t>Holy Fire</w:t>
+      </w:r>
+    </w:p>
+    <w:p>
+      <w:pPr>
+        <w:pStyle w:val="NoSpacing"/>
+        <w:numPr>
+          <w:ilvl w:val="4"/>
+          <w:numId w:val="1"/>
+        </w:numPr>
+      </w:pPr>
+      <w:r>
+        <w:t>Ranged holy attack</w:t>
+      </w:r>
+    </w:p>
+    <w:p>
+      <w:pPr>
+        <w:pStyle w:val="NoSpacing"/>
+        <w:numPr>
+          <w:ilvl w:val="3"/>
+          <w:numId w:val="1"/>
+        </w:numPr>
+      </w:pPr>
+      <w:r>
+        <w:t>Righteous strike</w:t>
+      </w:r>
+    </w:p>
+    <w:p>
+      <w:pPr>
+        <w:pStyle w:val="NoSpacing"/>
+        <w:numPr>
+          <w:ilvl w:val="4"/>
+          <w:numId w:val="1"/>
+        </w:numPr>
+      </w:pPr>
+      <w:r>
+        <w:t xml:space="preserve">Melee attack  </w:t>
+      </w:r>
+    </w:p>
+    <w:p>
+      <w:pPr>
+        <w:pStyle w:val="NoSpacing"/>
+        <w:numPr>
+          <w:ilvl w:val="2"/>
+          <w:numId w:val="1"/>
+        </w:numPr>
+      </w:pPr>
+      <w:r>
+        <w:t>S</w:t>
+      </w:r>
+      <w:r>
+        <w:t>haman</w:t>
+      </w:r>
+      <w:r>
+        <w:t xml:space="preserve"> uses </w:t>
+      </w:r>
+      <w:proofErr w:type="spellStart"/>
+      <w:r>
+        <w:t>Wis</w:t>
+      </w:r>
+      <w:proofErr w:type="spellEnd"/>
+    </w:p>
+    <w:p>
+      <w:pPr>
+        <w:pStyle w:val="NoSpacing"/>
+        <w:numPr>
+          <w:ilvl w:val="3"/>
+          <w:numId w:val="1"/>
+        </w:numPr>
+      </w:pPr>
+      <w:r>
+        <w:t>Curse</w:t>
+      </w:r>
+    </w:p>
+    <w:p>
+      <w:pPr>
+        <w:pStyle w:val="NoSpacing"/>
+        <w:numPr>
+          <w:ilvl w:val="4"/>
+          <w:numId w:val="1"/>
+        </w:numPr>
+      </w:pPr>
+      <w:r>
+        <w:t>Monster gets -25% to defense and attack</w:t>
+      </w:r>
+    </w:p>
+    <w:p>
+      <w:pPr>
+        <w:pStyle w:val="NoSpacing"/>
+        <w:numPr>
+          <w:ilvl w:val="3"/>
+          <w:numId w:val="1"/>
+        </w:numPr>
+      </w:pPr>
+      <w:r>
+        <w:t>Heal</w:t>
+      </w:r>
+    </w:p>
+    <w:p>
+      <w:pPr>
+        <w:pStyle w:val="NoSpacing"/>
+        <w:numPr>
+          <w:ilvl w:val="4"/>
+          <w:numId w:val="1"/>
+        </w:numPr>
+      </w:pPr>
+      <w:r>
+        <w:t>Medium heal of target player</w:t>
+      </w:r>
+    </w:p>
+    <w:p>
+      <w:pPr>
+        <w:pStyle w:val="NoSpacing"/>
+        <w:numPr>
+          <w:ilvl w:val="3"/>
+          <w:numId w:val="1"/>
+        </w:numPr>
+      </w:pPr>
+      <w:r>
+        <w:t>Magic Weapon</w:t>
+      </w:r>
+    </w:p>
+    <w:p>
+      <w:pPr>
+        <w:pStyle w:val="NoSpacing"/>
+        <w:numPr>
+          <w:ilvl w:val="4"/>
+          <w:numId w:val="1"/>
+        </w:numPr>
+      </w:pPr>
+      <w:r>
+        <w:t>Summons an Ethereal weapon that attacks nearest monster on its own for 2 rounds</w:t>
+      </w:r>
+    </w:p>
+    <w:p>
+      <w:pPr>
+        <w:pStyle w:val="NoSpacing"/>
+        <w:numPr>
+          <w:ilvl w:val="3"/>
+          <w:numId w:val="1"/>
+        </w:numPr>
+      </w:pPr>
+      <w:r>
+        <w:t>Protection</w:t>
+      </w:r>
+    </w:p>
+    <w:p>
+      <w:pPr>
+        <w:pStyle w:val="NoSpacing"/>
+        <w:numPr>
+          <w:ilvl w:val="4"/>
+          <w:numId w:val="1"/>
+        </w:numPr>
+      </w:pPr>
+      <w:r>
+        <w:t>Players within 4 blocks get +25% to defense</w:t>
+      </w:r>
+    </w:p>
+    <w:p>
+      <w:pPr>
+        <w:pStyle w:val="NoSpacing"/>
+        <w:numPr>
+          <w:ilvl w:val="2"/>
+          <w:numId w:val="1"/>
+        </w:numPr>
+      </w:pPr>
+      <w:r>
+        <w:t>Bard</w:t>
+      </w:r>
+      <w:r>
+        <w:t xml:space="preserve">  uses </w:t>
+      </w:r>
+      <w:proofErr w:type="spellStart"/>
+      <w:r>
+        <w:t>dex</w:t>
+      </w:r>
+      <w:proofErr w:type="spellEnd"/>
+    </w:p>
+    <w:p>
+      <w:pPr>
+        <w:pStyle w:val="NoSpacing"/>
+        <w:numPr>
+          <w:ilvl w:val="3"/>
+          <w:numId w:val="1"/>
+        </w:numPr>
+      </w:pPr>
+      <w:r>
+        <w:t xml:space="preserve">Song of </w:t>
+      </w:r>
+      <w:proofErr w:type="spellStart"/>
+      <w:r>
+        <w:t>Insperation</w:t>
+      </w:r>
+      <w:proofErr w:type="spellEnd"/>
+    </w:p>
+    <w:p>
+      <w:pPr>
+        <w:pStyle w:val="NoSpacing"/>
+        <w:numPr>
+          <w:ilvl w:val="4"/>
+          <w:numId w:val="1"/>
+        </w:numPr>
+      </w:pPr>
+      <w:r>
+        <w:t>All other characters get movement points renewed</w:t>
+      </w:r>
+    </w:p>
+    <w:p>
+      <w:pPr>
+        <w:pStyle w:val="NoSpacing"/>
+        <w:numPr>
+          <w:ilvl w:val="3"/>
+          <w:numId w:val="1"/>
+        </w:numPr>
+      </w:pPr>
+      <w:r>
+        <w:t>Song of renewal</w:t>
+      </w:r>
+    </w:p>
+    <w:p>
+      <w:pPr>
+        <w:pStyle w:val="NoSpacing"/>
+        <w:numPr>
+          <w:ilvl w:val="4"/>
+          <w:numId w:val="1"/>
+        </w:numPr>
+      </w:pPr>
+      <w:r>
+        <w:t>Heal all other players within 4 block range</w:t>
+      </w:r>
+    </w:p>
+    <w:p>
+      <w:pPr>
+        <w:pStyle w:val="NoSpacing"/>
+        <w:numPr>
+          <w:ilvl w:val="3"/>
+          <w:numId w:val="1"/>
+        </w:numPr>
+      </w:pPr>
+      <w:r>
+        <w:t>Throw Dagger</w:t>
+      </w:r>
+    </w:p>
+    <w:p>
+      <w:pPr>
+        <w:pStyle w:val="NoSpacing"/>
+        <w:numPr>
+          <w:ilvl w:val="4"/>
+          <w:numId w:val="1"/>
+        </w:numPr>
+      </w:pPr>
+      <w:r>
+        <w:t>medium damage medium range attack</w:t>
+      </w:r>
+    </w:p>
+    <w:p>
+      <w:pPr>
+        <w:pStyle w:val="NoSpacing"/>
+        <w:numPr>
+          <w:ilvl w:val="3"/>
+          <w:numId w:val="1"/>
+        </w:numPr>
+      </w:pPr>
+      <w:r>
+        <w:t>Fascinate</w:t>
+      </w:r>
+    </w:p>
+    <w:p>
+      <w:pPr>
+        <w:pStyle w:val="NoSpacing"/>
+        <w:numPr>
+          <w:ilvl w:val="4"/>
+          <w:numId w:val="1"/>
+        </w:numPr>
+      </w:pPr>
+      <w:r>
+        <w:t>All monsters within 10 blocks do not move for 3 rounds, bard also cannot move for same 3 rounds.</w:t>
       </w:r>
     </w:p>
     <w:p>
@@ -615,14 +1456,19 @@
           <w:numId w:val="1"/>
         </w:numPr>
       </w:pPr>
-      <w:r>
-        <w:t xml:space="preserve">Healer uses </w:t>
-      </w:r>
       <w:proofErr w:type="spellStart"/>
       <w:r>
-        <w:t>Int</w:t>
+        <w:t>Dps</w:t>
       </w:r>
       <w:proofErr w:type="spellEnd"/>
+      <w:r>
+        <w:t xml:space="preserve"> uses </w:t>
+      </w:r>
+      <w:proofErr w:type="spellStart"/>
+      <w:r>
+        <w:t>Dex</w:t>
+      </w:r>
+      <w:proofErr w:type="spellEnd"/>
     </w:p>
     <w:p>
       <w:pPr>
@@ -633,44 +1479,107 @@
         </w:numPr>
       </w:pPr>
       <w:r>
-        <w:t>Cleric</w:t>
-      </w:r>
-    </w:p>
-    <w:p>
-      <w:pPr>
-        <w:pStyle w:val="NoSpacing"/>
-        <w:numPr>
-          <w:ilvl w:val="3"/>
-          <w:numId w:val="1"/>
-        </w:numPr>
-      </w:pPr>
-      <w:r>
-        <w:t>Divine Intervention</w:t>
-      </w:r>
-    </w:p>
-    <w:p>
-      <w:pPr>
-        <w:pStyle w:val="NoSpacing"/>
-        <w:numPr>
-          <w:ilvl w:val="4"/>
-          <w:numId w:val="1"/>
-        </w:numPr>
-      </w:pPr>
-      <w:r>
-        <w:t xml:space="preserve">Heals all characters to full health, kills one monster, </w:t>
-      </w:r>
-      <w:r>
-        <w:t>damages all monsters</w:t>
-      </w:r>
-    </w:p>
-    <w:p>
-      <w:pPr>
-        <w:pStyle w:val="NoSpacing"/>
-        <w:numPr>
-          <w:ilvl w:val="3"/>
-          <w:numId w:val="1"/>
-        </w:numPr>
-      </w:pPr>
+        <w:t>S</w:t>
+      </w:r>
+      <w:r>
+        <w:t>washbuckler</w:t>
+      </w:r>
+    </w:p>
+    <w:p>
+      <w:pPr>
+        <w:pStyle w:val="NoSpacing"/>
+        <w:numPr>
+          <w:ilvl w:val="3"/>
+          <w:numId w:val="1"/>
+        </w:numPr>
+      </w:pPr>
+      <w:r>
+        <w:t>Pistol Shot</w:t>
+      </w:r>
+    </w:p>
+    <w:p>
+      <w:pPr>
+        <w:pStyle w:val="NoSpacing"/>
+        <w:numPr>
+          <w:ilvl w:val="4"/>
+          <w:numId w:val="1"/>
+        </w:numPr>
+      </w:pPr>
+      <w:r>
+        <w:t>Medium damage short range attack</w:t>
+      </w:r>
+    </w:p>
+    <w:p>
+      <w:pPr>
+        <w:pStyle w:val="NoSpacing"/>
+        <w:numPr>
+          <w:ilvl w:val="3"/>
+          <w:numId w:val="1"/>
+        </w:numPr>
+      </w:pPr>
+      <w:r>
+        <w:t>Repose</w:t>
+      </w:r>
+    </w:p>
+    <w:p>
+      <w:pPr>
+        <w:pStyle w:val="NoSpacing"/>
+        <w:numPr>
+          <w:ilvl w:val="4"/>
+          <w:numId w:val="1"/>
+        </w:numPr>
+      </w:pPr>
+      <w:r>
+        <w:t xml:space="preserve">Increases defense </w:t>
+      </w:r>
+    </w:p>
+    <w:p>
+      <w:pPr>
+        <w:pStyle w:val="NoSpacing"/>
+        <w:numPr>
+          <w:ilvl w:val="3"/>
+          <w:numId w:val="1"/>
+        </w:numPr>
+      </w:pPr>
+      <w:r>
+        <w:t>Pillage</w:t>
+      </w:r>
+    </w:p>
+    <w:p>
+      <w:pPr>
+        <w:pStyle w:val="NoSpacing"/>
+        <w:numPr>
+          <w:ilvl w:val="4"/>
+          <w:numId w:val="1"/>
+        </w:numPr>
+      </w:pPr>
+      <w:r>
+        <w:t>Steal random item and low damage attack</w:t>
+      </w:r>
+    </w:p>
+    <w:p>
+      <w:pPr>
+        <w:pStyle w:val="NoSpacing"/>
+        <w:numPr>
+          <w:ilvl w:val="3"/>
+          <w:numId w:val="1"/>
+        </w:numPr>
+      </w:pPr>
+      <w:r>
+        <w:t>Dirty Trick</w:t>
+      </w:r>
+    </w:p>
+    <w:p>
+      <w:pPr>
+        <w:pStyle w:val="NoSpacing"/>
+        <w:numPr>
+          <w:ilvl w:val="4"/>
+          <w:numId w:val="1"/>
+        </w:numPr>
+      </w:pPr>
+      <w:r>
+        <w:t>Bonus to attack 5% chance to blind monster (blinded monster cannot move for 2 rounds)</w:t>
+      </w:r>
     </w:p>
     <w:p>
       <w:pPr>
@@ -681,109 +1590,91 @@
         </w:numPr>
       </w:pPr>
       <w:r>
-        <w:t>P</w:t>
-      </w:r>
-      <w:r>
-        <w:t>riest</w:t>
-      </w:r>
-      <w:r>
-        <w:t xml:space="preserve"> uses </w:t>
-      </w:r>
-    </w:p>
-    <w:p>
-      <w:pPr>
-        <w:pStyle w:val="NoSpacing"/>
-        <w:numPr>
-          <w:ilvl w:val="3"/>
-          <w:numId w:val="1"/>
-        </w:numPr>
-      </w:pPr>
-      <w:r>
-        <w:t>Heal Target</w:t>
-      </w:r>
-    </w:p>
-    <w:p>
-      <w:pPr>
-        <w:pStyle w:val="NoSpacing"/>
-        <w:numPr>
-          <w:ilvl w:val="4"/>
-          <w:numId w:val="1"/>
-        </w:numPr>
-      </w:pPr>
-      <w:r>
-        <w:t>Heals single target</w:t>
-      </w:r>
-    </w:p>
-    <w:p>
-      <w:pPr>
-        <w:pStyle w:val="NoSpacing"/>
-        <w:numPr>
-          <w:ilvl w:val="3"/>
-          <w:numId w:val="1"/>
-        </w:numPr>
-      </w:pPr>
-      <w:r>
-        <w:t>Heal all</w:t>
-      </w:r>
-    </w:p>
-    <w:p>
-      <w:pPr>
-        <w:pStyle w:val="NoSpacing"/>
-        <w:numPr>
-          <w:ilvl w:val="4"/>
-          <w:numId w:val="1"/>
-        </w:numPr>
-      </w:pPr>
-      <w:r>
-        <w:t xml:space="preserve">Heals all players within 8 blocks </w:t>
-      </w:r>
-    </w:p>
-    <w:p>
-      <w:pPr>
-        <w:pStyle w:val="NoSpacing"/>
-        <w:numPr>
-          <w:ilvl w:val="3"/>
-          <w:numId w:val="1"/>
-        </w:numPr>
-      </w:pPr>
-      <w:r>
-        <w:t>Holy Fire</w:t>
-      </w:r>
-    </w:p>
-    <w:p>
-      <w:pPr>
-        <w:pStyle w:val="NoSpacing"/>
-        <w:numPr>
-          <w:ilvl w:val="4"/>
-          <w:numId w:val="1"/>
-        </w:numPr>
-      </w:pPr>
-      <w:r>
-        <w:t>Ranged holy attack</w:t>
-      </w:r>
-    </w:p>
-    <w:p>
-      <w:pPr>
-        <w:pStyle w:val="NoSpacing"/>
-        <w:numPr>
-          <w:ilvl w:val="3"/>
-          <w:numId w:val="1"/>
-        </w:numPr>
-      </w:pPr>
-      <w:r>
-        <w:t>Righteous strike</w:t>
-      </w:r>
-    </w:p>
-    <w:p>
-      <w:pPr>
-        <w:pStyle w:val="NoSpacing"/>
-        <w:numPr>
-          <w:ilvl w:val="4"/>
-          <w:numId w:val="1"/>
-        </w:numPr>
-      </w:pPr>
-      <w:r>
-        <w:t xml:space="preserve">Melee attack  </w:t>
+        <w:t>Thief</w:t>
+      </w:r>
+    </w:p>
+    <w:p>
+      <w:pPr>
+        <w:pStyle w:val="NoSpacing"/>
+        <w:numPr>
+          <w:ilvl w:val="3"/>
+          <w:numId w:val="1"/>
+        </w:numPr>
+      </w:pPr>
+      <w:r>
+        <w:t>Back stab</w:t>
+      </w:r>
+    </w:p>
+    <w:p>
+      <w:pPr>
+        <w:pStyle w:val="NoSpacing"/>
+        <w:numPr>
+          <w:ilvl w:val="3"/>
+          <w:numId w:val="1"/>
+        </w:numPr>
+      </w:pPr>
+      <w:r>
+        <w:t>Stealth</w:t>
+      </w:r>
+    </w:p>
+    <w:p>
+      <w:pPr>
+        <w:pStyle w:val="NoSpacing"/>
+        <w:numPr>
+          <w:ilvl w:val="4"/>
+          <w:numId w:val="1"/>
+        </w:numPr>
+      </w:pPr>
+      <w:r>
+        <w:t>Thief can move unseen for 3 rounds but becomes seen if attacks limit 1 use per match</w:t>
+      </w:r>
+    </w:p>
+    <w:p>
+      <w:pPr>
+        <w:pStyle w:val="NoSpacing"/>
+        <w:numPr>
+          <w:ilvl w:val="3"/>
+          <w:numId w:val="1"/>
+        </w:numPr>
+      </w:pPr>
+      <w:r>
+        <w:t>Poison</w:t>
+      </w:r>
+    </w:p>
+    <w:p>
+      <w:pPr>
+        <w:pStyle w:val="NoSpacing"/>
+        <w:numPr>
+          <w:ilvl w:val="4"/>
+          <w:numId w:val="1"/>
+        </w:numPr>
+      </w:pPr>
+      <w:r>
+        <w:t>Medium attack that causes monster to take continued damage for 3 rounds</w:t>
+      </w:r>
+    </w:p>
+    <w:p>
+      <w:pPr>
+        <w:pStyle w:val="NoSpacing"/>
+        <w:numPr>
+          <w:ilvl w:val="3"/>
+          <w:numId w:val="1"/>
+        </w:numPr>
+      </w:pPr>
+      <w:r>
+        <w:t>Steal</w:t>
+      </w:r>
+    </w:p>
+    <w:p>
+      <w:pPr>
+        <w:pStyle w:val="NoSpacing"/>
+        <w:numPr>
+          <w:ilvl w:val="4"/>
+          <w:numId w:val="1"/>
+        </w:numPr>
+      </w:pPr>
+      <w:r>
+        <w:t>Get one random item from nearest monster</w:t>
       </w:r>
     </w:p>
     <w:p>
@@ -795,61 +1686,114 @@
         </w:numPr>
       </w:pPr>
       <w:r>
-        <w:t>S</w:t>
-      </w:r>
-      <w:r>
-        <w:t>haman</w:t>
-      </w:r>
-      <w:r>
-        <w:t xml:space="preserve"> uses </w:t>
-      </w:r>
-      <w:proofErr w:type="spellStart"/>
-      <w:r>
-        <w:t>Wis</w:t>
-      </w:r>
-      <w:proofErr w:type="spellEnd"/>
-    </w:p>
-    <w:p>
-      <w:pPr>
-        <w:pStyle w:val="NoSpacing"/>
-        <w:numPr>
-          <w:ilvl w:val="3"/>
-          <w:numId w:val="1"/>
-        </w:numPr>
-      </w:pPr>
-      <w:r>
-        <w:t>Curse</w:t>
-      </w:r>
-    </w:p>
-    <w:p>
-      <w:pPr>
-        <w:pStyle w:val="NoSpacing"/>
-        <w:numPr>
-          <w:ilvl w:val="3"/>
-          <w:numId w:val="1"/>
-        </w:numPr>
-      </w:pPr>
-      <w:r>
-        <w:t>Heal</w:t>
-      </w:r>
-    </w:p>
-    <w:p>
-      <w:pPr>
-        <w:pStyle w:val="NoSpacing"/>
-        <w:numPr>
-          <w:ilvl w:val="3"/>
-          <w:numId w:val="1"/>
-        </w:numPr>
-      </w:pPr>
-    </w:p>
-    <w:p>
-      <w:pPr>
-        <w:pStyle w:val="NoSpacing"/>
-        <w:numPr>
-          <w:ilvl w:val="3"/>
-          <w:numId w:val="1"/>
-        </w:numPr>
-      </w:pPr>
+        <w:t>R</w:t>
+      </w:r>
+      <w:r>
+        <w:t>anger</w:t>
+      </w:r>
+    </w:p>
+    <w:p>
+      <w:pPr>
+        <w:pStyle w:val="NoSpacing"/>
+        <w:numPr>
+          <w:ilvl w:val="3"/>
+          <w:numId w:val="1"/>
+        </w:numPr>
+      </w:pPr>
+      <w:r>
+        <w:t>Targeted Shot</w:t>
+      </w:r>
+    </w:p>
+    <w:p>
+      <w:pPr>
+        <w:pStyle w:val="NoSpacing"/>
+        <w:numPr>
+          <w:ilvl w:val="4"/>
+          <w:numId w:val="1"/>
+        </w:numPr>
+      </w:pPr>
+      <w:r>
+        <w:lastRenderedPageBreak/>
+        <w:t>High damage single target attack long range</w:t>
+      </w:r>
+    </w:p>
+    <w:p>
+      <w:pPr>
+        <w:pStyle w:val="NoSpacing"/>
+        <w:numPr>
+          <w:ilvl w:val="3"/>
+          <w:numId w:val="1"/>
+        </w:numPr>
+      </w:pPr>
+      <w:r>
+        <w:t>Rain of Arrows</w:t>
+      </w:r>
+    </w:p>
+    <w:p>
+      <w:pPr>
+        <w:pStyle w:val="NoSpacing"/>
+        <w:numPr>
+          <w:ilvl w:val="4"/>
+          <w:numId w:val="1"/>
+        </w:numPr>
+      </w:pPr>
+      <w:r>
+        <w:t>Medium damage attack that hits 3 blocks side by side medium range</w:t>
+      </w:r>
+    </w:p>
+    <w:p>
+      <w:pPr>
+        <w:pStyle w:val="NoSpacing"/>
+        <w:numPr>
+          <w:ilvl w:val="3"/>
+          <w:numId w:val="1"/>
+        </w:numPr>
+      </w:pPr>
+      <w:r>
+        <w:t>Bow Strike</w:t>
+      </w:r>
+    </w:p>
+    <w:p>
+      <w:pPr>
+        <w:pStyle w:val="NoSpacing"/>
+        <w:numPr>
+          <w:ilvl w:val="4"/>
+          <w:numId w:val="1"/>
+        </w:numPr>
+      </w:pPr>
+      <w:r>
+        <w:t>high</w:t>
+      </w:r>
+      <w:r>
+        <w:t xml:space="preserve"> damage melee attack</w:t>
+      </w:r>
+    </w:p>
+    <w:p>
+      <w:pPr>
+        <w:pStyle w:val="NoSpacing"/>
+        <w:numPr>
+          <w:ilvl w:val="3"/>
+          <w:numId w:val="1"/>
+        </w:numPr>
+      </w:pPr>
+      <w:r>
+        <w:t>Arrow stab</w:t>
+      </w:r>
+    </w:p>
+    <w:p>
+      <w:pPr>
+        <w:pStyle w:val="NoSpacing"/>
+        <w:numPr>
+          <w:ilvl w:val="4"/>
+          <w:numId w:val="1"/>
+        </w:numPr>
+      </w:pPr>
+      <w:r>
+        <w:t>medium</w:t>
+      </w:r>
+      <w:r>
+        <w:t xml:space="preserve"> damage melee attack</w:t>
+      </w:r>
     </w:p>
     <w:p>
       <w:pPr>
@@ -860,275 +1804,6 @@
         </w:numPr>
       </w:pPr>
       <w:r>
-        <w:t>Bard</w:t>
-      </w:r>
-      <w:r>
-        <w:t xml:space="preserve">  uses </w:t>
-      </w:r>
-      <w:proofErr w:type="spellStart"/>
-      <w:r>
-        <w:t>dex</w:t>
-      </w:r>
-      <w:proofErr w:type="spellEnd"/>
-    </w:p>
-    <w:p>
-      <w:pPr>
-        <w:pStyle w:val="NoSpacing"/>
-        <w:numPr>
-          <w:ilvl w:val="3"/>
-          <w:numId w:val="1"/>
-        </w:numPr>
-      </w:pPr>
-      <w:r>
-        <w:t xml:space="preserve">Song of </w:t>
-      </w:r>
-      <w:proofErr w:type="spellStart"/>
-      <w:r>
-        <w:t>Insperation</w:t>
-      </w:r>
-      <w:proofErr w:type="spellEnd"/>
-    </w:p>
-    <w:p>
-      <w:pPr>
-        <w:pStyle w:val="NoSpacing"/>
-        <w:numPr>
-          <w:ilvl w:val="4"/>
-          <w:numId w:val="1"/>
-        </w:numPr>
-      </w:pPr>
-      <w:r>
-        <w:t>All other characters get movement points renewed</w:t>
-      </w:r>
-    </w:p>
-    <w:p>
-      <w:pPr>
-        <w:pStyle w:val="NoSpacing"/>
-        <w:numPr>
-          <w:ilvl w:val="3"/>
-          <w:numId w:val="1"/>
-        </w:numPr>
-      </w:pPr>
-      <w:r>
-        <w:t>Song of renewal</w:t>
-      </w:r>
-    </w:p>
-    <w:p>
-      <w:pPr>
-        <w:pStyle w:val="NoSpacing"/>
-        <w:numPr>
-          <w:ilvl w:val="4"/>
-          <w:numId w:val="1"/>
-        </w:numPr>
-      </w:pPr>
-      <w:r>
-        <w:t>Heal all other players within 4 block range</w:t>
-      </w:r>
-    </w:p>
-    <w:p>
-      <w:pPr>
-        <w:pStyle w:val="NoSpacing"/>
-        <w:numPr>
-          <w:ilvl w:val="3"/>
-          <w:numId w:val="1"/>
-        </w:numPr>
-      </w:pPr>
-      <w:r>
-        <w:t>Throw Dagger</w:t>
-      </w:r>
-    </w:p>
-    <w:p>
-      <w:pPr>
-        <w:pStyle w:val="NoSpacing"/>
-        <w:numPr>
-          <w:ilvl w:val="3"/>
-          <w:numId w:val="1"/>
-        </w:numPr>
-      </w:pPr>
-    </w:p>
-    <w:p>
-      <w:pPr>
-        <w:pStyle w:val="NoSpacing"/>
-        <w:numPr>
-          <w:ilvl w:val="1"/>
-          <w:numId w:val="1"/>
-        </w:numPr>
-      </w:pPr>
-      <w:proofErr w:type="spellStart"/>
-      <w:r>
-        <w:t>Dps</w:t>
-      </w:r>
-      <w:proofErr w:type="spellEnd"/>
-      <w:r>
-        <w:t xml:space="preserve"> uses </w:t>
-      </w:r>
-      <w:proofErr w:type="spellStart"/>
-      <w:r>
-        <w:t>Dex</w:t>
-      </w:r>
-      <w:proofErr w:type="spellEnd"/>
-    </w:p>
-    <w:p>
-      <w:pPr>
-        <w:pStyle w:val="NoSpacing"/>
-        <w:numPr>
-          <w:ilvl w:val="2"/>
-          <w:numId w:val="1"/>
-        </w:numPr>
-      </w:pPr>
-      <w:r>
-        <w:t>S</w:t>
-      </w:r>
-      <w:r>
-        <w:t>washbuckler</w:t>
-      </w:r>
-    </w:p>
-    <w:p>
-      <w:pPr>
-        <w:pStyle w:val="NoSpacing"/>
-        <w:numPr>
-          <w:ilvl w:val="3"/>
-          <w:numId w:val="1"/>
-        </w:numPr>
-      </w:pPr>
-      <w:r>
-        <w:t>Duel wield</w:t>
-      </w:r>
-    </w:p>
-    <w:p>
-      <w:pPr>
-        <w:pStyle w:val="NoSpacing"/>
-        <w:numPr>
-          <w:ilvl w:val="3"/>
-          <w:numId w:val="1"/>
-        </w:numPr>
-      </w:pPr>
-      <w:r>
-        <w:t>Repose</w:t>
-      </w:r>
-    </w:p>
-    <w:p>
-      <w:pPr>
-        <w:pStyle w:val="NoSpacing"/>
-        <w:numPr>
-          <w:ilvl w:val="3"/>
-          <w:numId w:val="1"/>
-        </w:numPr>
-      </w:pPr>
-    </w:p>
-    <w:p>
-      <w:pPr>
-        <w:pStyle w:val="NoSpacing"/>
-        <w:numPr>
-          <w:ilvl w:val="2"/>
-          <w:numId w:val="1"/>
-        </w:numPr>
-      </w:pPr>
-      <w:r>
-        <w:t>Thief</w:t>
-      </w:r>
-    </w:p>
-    <w:p>
-      <w:pPr>
-        <w:pStyle w:val="NoSpacing"/>
-        <w:numPr>
-          <w:ilvl w:val="3"/>
-          <w:numId w:val="1"/>
-        </w:numPr>
-      </w:pPr>
-      <w:r>
-        <w:t>Back stab</w:t>
-      </w:r>
-    </w:p>
-    <w:p>
-      <w:pPr>
-        <w:pStyle w:val="NoSpacing"/>
-        <w:numPr>
-          <w:ilvl w:val="3"/>
-          <w:numId w:val="1"/>
-        </w:numPr>
-      </w:pPr>
-      <w:r>
-        <w:t>Stealth</w:t>
-      </w:r>
-    </w:p>
-    <w:p>
-      <w:pPr>
-        <w:pStyle w:val="NoSpacing"/>
-        <w:numPr>
-          <w:ilvl w:val="3"/>
-          <w:numId w:val="1"/>
-        </w:numPr>
-      </w:pPr>
-    </w:p>
-    <w:p>
-      <w:pPr>
-        <w:pStyle w:val="NoSpacing"/>
-        <w:numPr>
-          <w:ilvl w:val="2"/>
-          <w:numId w:val="1"/>
-        </w:numPr>
-      </w:pPr>
-      <w:r>
-        <w:t>R</w:t>
-      </w:r>
-      <w:r>
-        <w:t>anger</w:t>
-      </w:r>
-    </w:p>
-    <w:p>
-      <w:pPr>
-        <w:pStyle w:val="NoSpacing"/>
-        <w:numPr>
-          <w:ilvl w:val="3"/>
-          <w:numId w:val="1"/>
-        </w:numPr>
-      </w:pPr>
-      <w:r>
-        <w:t>Targeted Shot</w:t>
-      </w:r>
-    </w:p>
-    <w:p>
-      <w:pPr>
-        <w:pStyle w:val="NoSpacing"/>
-        <w:numPr>
-          <w:ilvl w:val="3"/>
-          <w:numId w:val="1"/>
-        </w:numPr>
-      </w:pPr>
-      <w:r>
-        <w:t>Rain of Arrows</w:t>
-      </w:r>
-    </w:p>
-    <w:p>
-      <w:pPr>
-        <w:pStyle w:val="NoSpacing"/>
-        <w:numPr>
-          <w:ilvl w:val="3"/>
-          <w:numId w:val="1"/>
-        </w:numPr>
-      </w:pPr>
-      <w:r>
-        <w:t>Bow Strike</w:t>
-      </w:r>
-    </w:p>
-    <w:p>
-      <w:pPr>
-        <w:pStyle w:val="NoSpacing"/>
-        <w:numPr>
-          <w:ilvl w:val="3"/>
-          <w:numId w:val="1"/>
-        </w:numPr>
-      </w:pPr>
-    </w:p>
-    <w:p>
-      <w:pPr>
-        <w:pStyle w:val="NoSpacing"/>
-        <w:numPr>
-          <w:ilvl w:val="2"/>
-          <w:numId w:val="1"/>
-        </w:numPr>
-      </w:pPr>
-      <w:r>
         <w:t>A</w:t>
       </w:r>
       <w:r>
@@ -1144,7 +1819,6 @@
         </w:numPr>
       </w:pPr>
       <w:r>
-        <w:lastRenderedPageBreak/>
         <w:t>Garrote</w:t>
       </w:r>
     </w:p>
@@ -1152,10 +1826,85 @@
       <w:pPr>
         <w:pStyle w:val="NoSpacing"/>
         <w:numPr>
-          <w:ilvl w:val="3"/>
-          <w:numId w:val="1"/>
-        </w:numPr>
-      </w:pPr>
+          <w:ilvl w:val="4"/>
+          <w:numId w:val="1"/>
+        </w:numPr>
+      </w:pPr>
+      <w:r>
+        <w:t>High damage attack from behind</w:t>
+      </w:r>
+    </w:p>
+    <w:p>
+      <w:pPr>
+        <w:pStyle w:val="NoSpacing"/>
+        <w:numPr>
+          <w:ilvl w:val="3"/>
+          <w:numId w:val="1"/>
+        </w:numPr>
+      </w:pPr>
+      <w:r>
+        <w:t>Throwing Knife</w:t>
+      </w:r>
+    </w:p>
+    <w:p>
+      <w:pPr>
+        <w:pStyle w:val="NoSpacing"/>
+        <w:numPr>
+          <w:ilvl w:val="4"/>
+          <w:numId w:val="1"/>
+        </w:numPr>
+      </w:pPr>
+      <w:r>
+        <w:t>Short range medium damage attack</w:t>
+      </w:r>
+    </w:p>
+    <w:p>
+      <w:pPr>
+        <w:pStyle w:val="NoSpacing"/>
+        <w:numPr>
+          <w:ilvl w:val="3"/>
+          <w:numId w:val="1"/>
+        </w:numPr>
+      </w:pPr>
+      <w:r>
+        <w:t>Kidney stab</w:t>
+      </w:r>
+    </w:p>
+    <w:p>
+      <w:pPr>
+        <w:pStyle w:val="NoSpacing"/>
+        <w:numPr>
+          <w:ilvl w:val="4"/>
+          <w:numId w:val="1"/>
+        </w:numPr>
+      </w:pPr>
+      <w:r>
+        <w:t>High damage attack that paralyzes monster for 3 rounds</w:t>
+      </w:r>
+    </w:p>
+    <w:p>
+      <w:pPr>
+        <w:pStyle w:val="NoSpacing"/>
+        <w:numPr>
+          <w:ilvl w:val="3"/>
+          <w:numId w:val="1"/>
+        </w:numPr>
+      </w:pPr>
+      <w:r>
+        <w:t>Assassinate</w:t>
+      </w:r>
+    </w:p>
+    <w:p>
+      <w:pPr>
+        <w:pStyle w:val="NoSpacing"/>
+        <w:numPr>
+          <w:ilvl w:val="4"/>
+          <w:numId w:val="1"/>
+        </w:numPr>
+      </w:pPr>
+      <w:r>
+        <w:t>Assassin Studies Target for up to 3 rounds getting 10, 20, 30% chance of instantly killing target. Assassin cannot move or attack while studying target. Very high damage attack if does not kill</w:t>
+      </w:r>
     </w:p>
     <w:p>
       <w:pPr>

</xml_diff>